<commit_message>
Ui Changes Data Storage
</commit_message>
<xml_diff>
--- a/content.docx
+++ b/content.docx
@@ -1,6 +1,6 @@
 
 <file path=word/document.xml><?xml version="1.0" encoding="utf-8"?>
-<w:document xmlns:wpc="http://schemas.microsoft.com/office/word/2010/wordprocessingCanvas" xmlns:cx="http://schemas.microsoft.com/office/drawing/2014/chartex" xmlns:cx1="http://schemas.microsoft.com/office/drawing/2015/9/8/chartex" xmlns:mc="http://schemas.openxmlformats.org/markup-compatibility/2006" xmlns:o="urn:schemas-microsoft-com:office:office" xmlns:r="http://schemas.openxmlformats.org/officeDocument/2006/relationships" xmlns:m="http://schemas.openxmlformats.org/officeDocument/2006/math" xmlns:v="urn:schemas-microsoft-com:vml" xmlns:wp14="http://schemas.microsoft.com/office/word/2010/wordprocessingDrawing" xmlns:wp="http://schemas.openxmlformats.org/drawingml/2006/wordprocessingDrawing" xmlns:w10="urn:schemas-microsoft-com:office:word" xmlns:w="http://schemas.openxmlformats.org/wordprocessingml/2006/main" xmlns:w14="http://schemas.microsoft.com/office/word/2010/wordml" xmlns:w15="http://schemas.microsoft.com/office/word/2012/wordml" xmlns:w16se="http://schemas.microsoft.com/office/word/2015/wordml/symex" xmlns:wpg="http://schemas.microsoft.com/office/word/2010/wordprocessingGroup" xmlns:wpi="http://schemas.microsoft.com/office/word/2010/wordprocessingInk" xmlns:wne="http://schemas.microsoft.com/office/word/2006/wordml" xmlns:wps="http://schemas.microsoft.com/office/word/2010/wordprocessingShape" mc:Ignorable="w14 w15 w16se wp14">
+<w:document xmlns:wpc="http://schemas.microsoft.com/office/word/2010/wordprocessingCanvas" xmlns:mc="http://schemas.openxmlformats.org/markup-compatibility/2006" xmlns:o="urn:schemas-microsoft-com:office:office" xmlns:r="http://schemas.openxmlformats.org/officeDocument/2006/relationships" xmlns:m="http://schemas.openxmlformats.org/officeDocument/2006/math" xmlns:v="urn:schemas-microsoft-com:vml" xmlns:wp14="http://schemas.microsoft.com/office/word/2010/wordprocessingDrawing" xmlns:wp="http://schemas.openxmlformats.org/drawingml/2006/wordprocessingDrawing" xmlns:w10="urn:schemas-microsoft-com:office:word" xmlns:w="http://schemas.openxmlformats.org/wordprocessingml/2006/main" xmlns:w14="http://schemas.microsoft.com/office/word/2010/wordml" xmlns:w15="http://schemas.microsoft.com/office/word/2012/wordml" xmlns:wpg="http://schemas.microsoft.com/office/word/2010/wordprocessingGroup" xmlns:wpi="http://schemas.microsoft.com/office/word/2010/wordprocessingInk" xmlns:wne="http://schemas.microsoft.com/office/word/2006/wordml" xmlns:wps="http://schemas.microsoft.com/office/word/2010/wordprocessingShape" mc:Ignorable="w14 w15 wp14">
   <w:body>
     <w:p>
       <w:pPr>
@@ -987,6 +987,9 @@
     <w:p/>
     <w:p>
       <w:r>
+        <w:rPr>
+          <w:noProof/>
+        </w:rPr>
         <w:drawing>
           <wp:inline distT="0" distB="0" distL="0" distR="0" wp14:anchorId="16764E15" wp14:editId="5860177E">
             <wp:extent cx="5943600" cy="1493520"/>
@@ -1031,8 +1034,10 @@
       </w:r>
     </w:p>
     <w:p>
-      <w:bookmarkStart w:id="0" w:name="_GoBack"/>
-      <w:r>
+      <w:r>
+        <w:rPr>
+          <w:noProof/>
+        </w:rPr>
         <w:lastRenderedPageBreak/>
         <w:drawing>
           <wp:inline distT="0" distB="0" distL="0" distR="0" wp14:anchorId="06D4A96C" wp14:editId="06DA95E6">
@@ -1070,7 +1075,6 @@
           </wp:inline>
         </w:drawing>
       </w:r>
-      <w:bookmarkEnd w:id="0"/>
     </w:p>
     <w:p/>
     <w:p>
@@ -1080,6 +1084,9 @@
     </w:p>
     <w:p>
       <w:r>
+        <w:rPr>
+          <w:noProof/>
+        </w:rPr>
         <w:drawing>
           <wp:inline distT="0" distB="0" distL="0" distR="0" wp14:anchorId="1845D67D" wp14:editId="10C38F7F">
             <wp:extent cx="5943600" cy="898525"/>
@@ -1117,6 +1124,849 @@
         </w:drawing>
       </w:r>
     </w:p>
+    <w:p/>
+    <w:p/>
+    <w:p>
+      <w:pPr>
+        <w:rPr>
+          <w:b/>
+          <w:sz w:val="24"/>
+          <w:u w:val="single"/>
+        </w:rPr>
+      </w:pPr>
+      <w:r>
+        <w:rPr>
+          <w:b/>
+          <w:sz w:val="24"/>
+          <w:u w:val="single"/>
+        </w:rPr>
+        <w:t>Dependency Injection</w:t>
+      </w:r>
+    </w:p>
+    <w:p>
+      <w:pPr>
+        <w:rPr>
+          <w:sz w:val="24"/>
+        </w:rPr>
+      </w:pPr>
+      <w:r>
+        <w:rPr>
+          <w:sz w:val="24"/>
+        </w:rPr>
+        <w:t>It is a technique of injecting instances of one class into another.</w:t>
+      </w:r>
+    </w:p>
+    <w:p>
+      <w:pPr>
+        <w:rPr>
+          <w:sz w:val="24"/>
+        </w:rPr>
+      </w:pPr>
+      <w:r>
+        <w:rPr>
+          <w:sz w:val="24"/>
+        </w:rPr>
+        <w:t>A basic approach to inject dependencies in flutter is through constructors.</w:t>
+      </w:r>
+    </w:p>
+    <w:p>
+      <w:pPr>
+        <w:pStyle w:val="ListParagraph"/>
+        <w:numPr>
+          <w:ilvl w:val="0"/>
+          <w:numId w:val="4"/>
+        </w:numPr>
+        <w:rPr>
+          <w:sz w:val="24"/>
+        </w:rPr>
+      </w:pPr>
+      <w:proofErr w:type="spellStart"/>
+      <w:proofErr w:type="gramStart"/>
+      <w:r>
+        <w:rPr>
+          <w:sz w:val="24"/>
+        </w:rPr>
+        <w:t>Get.put</w:t>
+      </w:r>
+      <w:proofErr w:type="spellEnd"/>
+      <w:r>
+        <w:rPr>
+          <w:sz w:val="24"/>
+        </w:rPr>
+        <w:t>(</w:t>
+      </w:r>
+      <w:proofErr w:type="gramEnd"/>
+      <w:r>
+        <w:rPr>
+          <w:sz w:val="24"/>
+        </w:rPr>
+        <w:t>)</w:t>
+      </w:r>
+      <w:r>
+        <w:rPr>
+          <w:sz w:val="24"/>
+        </w:rPr>
+        <w:t xml:space="preserve">  Makes the Dependency available to all the child Routes.</w:t>
+      </w:r>
+    </w:p>
+    <w:p>
+      <w:pPr>
+        <w:pStyle w:val="ListParagraph"/>
+        <w:rPr>
+          <w:sz w:val="24"/>
+        </w:rPr>
+      </w:pPr>
+      <w:r>
+        <w:rPr>
+          <w:sz w:val="24"/>
+        </w:rPr>
+        <w:t xml:space="preserve">SO, in case we need to access the same instance on some other class, we can do that using </w:t>
+      </w:r>
+      <w:proofErr w:type="spellStart"/>
+      <w:proofErr w:type="gramStart"/>
+      <w:r>
+        <w:rPr>
+          <w:sz w:val="24"/>
+        </w:rPr>
+        <w:t>Get.find</w:t>
+      </w:r>
+      <w:proofErr w:type="spellEnd"/>
+      <w:r>
+        <w:rPr>
+          <w:sz w:val="24"/>
+        </w:rPr>
+        <w:t>(</w:t>
+      </w:r>
+      <w:proofErr w:type="gramEnd"/>
+      <w:r>
+        <w:rPr>
+          <w:sz w:val="24"/>
+        </w:rPr>
+        <w:t>).</w:t>
+      </w:r>
+    </w:p>
+    <w:p>
+      <w:pPr>
+        <w:pStyle w:val="ListParagraph"/>
+        <w:rPr>
+          <w:sz w:val="24"/>
+        </w:rPr>
+      </w:pPr>
+      <w:proofErr w:type="spellStart"/>
+      <w:proofErr w:type="gramStart"/>
+      <w:r>
+        <w:rPr>
+          <w:sz w:val="24"/>
+        </w:rPr>
+        <w:t>Get.put</w:t>
+      </w:r>
+      <w:proofErr w:type="spellEnd"/>
+      <w:r>
+        <w:rPr>
+          <w:sz w:val="24"/>
+        </w:rPr>
+        <w:t>(</w:t>
+      </w:r>
+      <w:proofErr w:type="spellStart"/>
+      <w:proofErr w:type="gramEnd"/>
+      <w:r>
+        <w:rPr>
+          <w:sz w:val="24"/>
+        </w:rPr>
+        <w:t>ControllerName</w:t>
+      </w:r>
+      <w:proofErr w:type="spellEnd"/>
+      <w:r>
+        <w:rPr>
+          <w:sz w:val="24"/>
+        </w:rPr>
+        <w:t>)</w:t>
+      </w:r>
+    </w:p>
+    <w:p>
+      <w:pPr>
+        <w:pStyle w:val="ListParagraph"/>
+        <w:rPr>
+          <w:sz w:val="24"/>
+        </w:rPr>
+      </w:pPr>
+      <w:r>
+        <w:rPr>
+          <w:sz w:val="24"/>
+        </w:rPr>
+        <w:t xml:space="preserve"> </w:t>
+      </w:r>
+    </w:p>
+    <w:p>
+      <w:pPr>
+        <w:rPr>
+          <w:sz w:val="24"/>
+        </w:rPr>
+      </w:pPr>
+      <w:r>
+        <w:rPr>
+          <w:sz w:val="24"/>
+        </w:rPr>
+        <w:t xml:space="preserve">By default, the dependencies will be deleted if the route using </w:t>
+      </w:r>
+      <w:proofErr w:type="spellStart"/>
+      <w:proofErr w:type="gramStart"/>
+      <w:r>
+        <w:rPr>
+          <w:sz w:val="24"/>
+        </w:rPr>
+        <w:t>Get.put</w:t>
+      </w:r>
+      <w:proofErr w:type="spellEnd"/>
+      <w:r>
+        <w:rPr>
+          <w:sz w:val="24"/>
+        </w:rPr>
+        <w:t>(</w:t>
+      </w:r>
+      <w:proofErr w:type="gramEnd"/>
+      <w:r>
+        <w:rPr>
+          <w:sz w:val="24"/>
+        </w:rPr>
+        <w:t xml:space="preserve">) is removed from the navigation stack. You may want to prevent this and keep the dependencies in memory for the entire app session. You can do that using permanent </w:t>
+      </w:r>
+      <w:proofErr w:type="spellStart"/>
+      <w:r>
+        <w:rPr>
+          <w:sz w:val="24"/>
+        </w:rPr>
+        <w:t>preoperty</w:t>
+      </w:r>
+      <w:proofErr w:type="spellEnd"/>
+      <w:r>
+        <w:rPr>
+          <w:sz w:val="24"/>
+        </w:rPr>
+        <w:t>.</w:t>
+      </w:r>
+    </w:p>
+    <w:p>
+      <w:pPr>
+        <w:rPr>
+          <w:sz w:val="24"/>
+        </w:rPr>
+      </w:pPr>
+      <w:proofErr w:type="spellStart"/>
+      <w:proofErr w:type="gramStart"/>
+      <w:r>
+        <w:rPr>
+          <w:sz w:val="24"/>
+        </w:rPr>
+        <w:t>Get.put</w:t>
+      </w:r>
+      <w:proofErr w:type="spellEnd"/>
+      <w:r>
+        <w:rPr>
+          <w:sz w:val="24"/>
+        </w:rPr>
+        <w:t>(</w:t>
+      </w:r>
+      <w:proofErr w:type="spellStart"/>
+      <w:proofErr w:type="gramEnd"/>
+      <w:r>
+        <w:rPr>
+          <w:sz w:val="24"/>
+        </w:rPr>
+        <w:t>ControllerName</w:t>
+      </w:r>
+      <w:proofErr w:type="spellEnd"/>
+      <w:r>
+        <w:rPr>
+          <w:sz w:val="24"/>
+        </w:rPr>
+        <w:t>(), permanent: true);</w:t>
+      </w:r>
+    </w:p>
+    <w:p>
+      <w:pPr>
+        <w:rPr>
+          <w:sz w:val="24"/>
+        </w:rPr>
+      </w:pPr>
+    </w:p>
+    <w:p>
+      <w:pPr>
+        <w:rPr>
+          <w:sz w:val="24"/>
+        </w:rPr>
+      </w:pPr>
+    </w:p>
+    <w:p>
+      <w:pPr>
+        <w:rPr>
+          <w:b/>
+          <w:sz w:val="28"/>
+          <w:u w:val="single"/>
+        </w:rPr>
+      </w:pPr>
+      <w:r>
+        <w:rPr>
+          <w:b/>
+          <w:sz w:val="28"/>
+          <w:u w:val="single"/>
+        </w:rPr>
+        <w:t>Bindings</w:t>
+      </w:r>
+    </w:p>
+    <w:p>
+      <w:pPr>
+        <w:rPr>
+          <w:b/>
+        </w:rPr>
+      </w:pPr>
+      <w:r>
+        <w:t>We are still</w:t>
+      </w:r>
+      <w:r>
+        <w:t xml:space="preserve"> declaring our dependencies in the view class. For organizing the code even further, we should separate them from the view using </w:t>
+      </w:r>
+      <w:r>
+        <w:rPr>
+          <w:b/>
+        </w:rPr>
+        <w:t>Bindings.</w:t>
+      </w:r>
+    </w:p>
+    <w:p>
+      <w:r>
+        <w:t xml:space="preserve">Bindings are classes where we can declare our dependencies and then </w:t>
+      </w:r>
+      <w:r>
+        <w:rPr>
+          <w:i/>
+        </w:rPr>
+        <w:t>bind</w:t>
+      </w:r>
+      <w:r>
+        <w:rPr>
+          <w:i/>
+        </w:rPr>
+        <w:t xml:space="preserve"> </w:t>
+      </w:r>
+      <w:r>
+        <w:t>them to routes.</w:t>
+      </w:r>
+    </w:p>
+    <w:p>
+      <w:r>
+        <w:lastRenderedPageBreak/>
+        <w:t xml:space="preserve">Create a new folder Bindings and inside </w:t>
+      </w:r>
+      <w:r>
+        <w:t xml:space="preserve">that we start by creating a class </w:t>
+      </w:r>
+      <w:proofErr w:type="spellStart"/>
+      <w:r>
+        <w:rPr>
+          <w:b/>
+        </w:rPr>
+        <w:t>HomeBinding</w:t>
+      </w:r>
+      <w:proofErr w:type="spellEnd"/>
+      <w:r>
+        <w:t xml:space="preserve"> that implements </w:t>
+      </w:r>
+      <w:r>
+        <w:rPr>
+          <w:b/>
+        </w:rPr>
+        <w:t>Binding.</w:t>
+      </w:r>
+      <w:r>
+        <w:t xml:space="preserve"> </w:t>
+      </w:r>
+    </w:p>
+    <w:p>
+      <w:r>
+        <w:drawing>
+          <wp:inline distT="0" distB="0" distL="0" distR="0" wp14:anchorId="3A1FA3E7" wp14:editId="3B46B9AB">
+            <wp:extent cx="4601217" cy="2610214"/>
+            <wp:effectExtent l="0" t="0" r="8890" b="0"/>
+            <wp:docPr id="4" name="Picture 4"/>
+            <wp:cNvGraphicFramePr>
+              <a:graphicFrameLocks xmlns:a="http://schemas.openxmlformats.org/drawingml/2006/main" noChangeAspect="1"/>
+            </wp:cNvGraphicFramePr>
+            <a:graphic xmlns:a="http://schemas.openxmlformats.org/drawingml/2006/main">
+              <a:graphicData uri="http://schemas.openxmlformats.org/drawingml/2006/picture">
+                <pic:pic xmlns:pic="http://schemas.openxmlformats.org/drawingml/2006/picture">
+                  <pic:nvPicPr>
+                    <pic:cNvPr id="1" name=""/>
+                    <pic:cNvPicPr/>
+                  </pic:nvPicPr>
+                  <pic:blipFill>
+                    <a:blip r:embed="rId8"/>
+                    <a:stretch>
+                      <a:fillRect/>
+                    </a:stretch>
+                  </pic:blipFill>
+                  <pic:spPr>
+                    <a:xfrm>
+                      <a:off x="0" y="0"/>
+                      <a:ext cx="4601217" cy="2610214"/>
+                    </a:xfrm>
+                    <a:prstGeom prst="rect">
+                      <a:avLst/>
+                    </a:prstGeom>
+                  </pic:spPr>
+                </pic:pic>
+              </a:graphicData>
+            </a:graphic>
+          </wp:inline>
+        </w:drawing>
+      </w:r>
+    </w:p>
+    <w:p/>
+    <w:p>
+      <w:proofErr w:type="spellStart"/>
+      <w:proofErr w:type="gramStart"/>
+      <w:r>
+        <w:t>Get.lazyPut</w:t>
+      </w:r>
+      <w:proofErr w:type="spellEnd"/>
+      <w:r>
+        <w:t>()</w:t>
+      </w:r>
+      <w:proofErr w:type="gramEnd"/>
+    </w:p>
+    <w:p>
+      <w:r>
+        <w:drawing>
+          <wp:inline distT="0" distB="0" distL="0" distR="0" wp14:anchorId="3861F594" wp14:editId="5925C948">
+            <wp:extent cx="5943600" cy="3448050"/>
+            <wp:effectExtent l="0" t="0" r="0" b="0"/>
+            <wp:docPr id="5" name="Picture 5"/>
+            <wp:cNvGraphicFramePr>
+              <a:graphicFrameLocks xmlns:a="http://schemas.openxmlformats.org/drawingml/2006/main" noChangeAspect="1"/>
+            </wp:cNvGraphicFramePr>
+            <a:graphic xmlns:a="http://schemas.openxmlformats.org/drawingml/2006/main">
+              <a:graphicData uri="http://schemas.openxmlformats.org/drawingml/2006/picture">
+                <pic:pic xmlns:pic="http://schemas.openxmlformats.org/drawingml/2006/picture">
+                  <pic:nvPicPr>
+                    <pic:cNvPr id="1" name=""/>
+                    <pic:cNvPicPr/>
+                  </pic:nvPicPr>
+                  <pic:blipFill>
+                    <a:blip r:embed="rId9"/>
+                    <a:stretch>
+                      <a:fillRect/>
+                    </a:stretch>
+                  </pic:blipFill>
+                  <pic:spPr>
+                    <a:xfrm>
+                      <a:off x="0" y="0"/>
+                      <a:ext cx="5943600" cy="3448050"/>
+                    </a:xfrm>
+                    <a:prstGeom prst="rect">
+                      <a:avLst/>
+                    </a:prstGeom>
+                  </pic:spPr>
+                </pic:pic>
+              </a:graphicData>
+            </a:graphic>
+          </wp:inline>
+        </w:drawing>
+      </w:r>
+    </w:p>
+    <w:p>
+      <w:r>
+        <w:lastRenderedPageBreak/>
+        <w:drawing>
+          <wp:inline distT="0" distB="0" distL="0" distR="0" wp14:anchorId="2D162297" wp14:editId="4D1E1FA1">
+            <wp:extent cx="5943600" cy="2814320"/>
+            <wp:effectExtent l="0" t="0" r="0" b="5080"/>
+            <wp:docPr id="6" name="Picture 6"/>
+            <wp:cNvGraphicFramePr>
+              <a:graphicFrameLocks xmlns:a="http://schemas.openxmlformats.org/drawingml/2006/main" noChangeAspect="1"/>
+            </wp:cNvGraphicFramePr>
+            <a:graphic xmlns:a="http://schemas.openxmlformats.org/drawingml/2006/main">
+              <a:graphicData uri="http://schemas.openxmlformats.org/drawingml/2006/picture">
+                <pic:pic xmlns:pic="http://schemas.openxmlformats.org/drawingml/2006/picture">
+                  <pic:nvPicPr>
+                    <pic:cNvPr id="1" name=""/>
+                    <pic:cNvPicPr/>
+                  </pic:nvPicPr>
+                  <pic:blipFill>
+                    <a:blip r:embed="rId10"/>
+                    <a:stretch>
+                      <a:fillRect/>
+                    </a:stretch>
+                  </pic:blipFill>
+                  <pic:spPr>
+                    <a:xfrm>
+                      <a:off x="0" y="0"/>
+                      <a:ext cx="5943600" cy="2814320"/>
+                    </a:xfrm>
+                    <a:prstGeom prst="rect">
+                      <a:avLst/>
+                    </a:prstGeom>
+                  </pic:spPr>
+                </pic:pic>
+              </a:graphicData>
+            </a:graphic>
+          </wp:inline>
+        </w:drawing>
+      </w:r>
+    </w:p>
+    <w:p/>
+    <w:p>
+      <w:r>
+        <w:drawing>
+          <wp:inline distT="0" distB="0" distL="0" distR="0" wp14:anchorId="536200AF" wp14:editId="7CDE99F8">
+            <wp:extent cx="5943600" cy="3301365"/>
+            <wp:effectExtent l="0" t="0" r="0" b="0"/>
+            <wp:docPr id="7" name="Picture 7"/>
+            <wp:cNvGraphicFramePr>
+              <a:graphicFrameLocks xmlns:a="http://schemas.openxmlformats.org/drawingml/2006/main" noChangeAspect="1"/>
+            </wp:cNvGraphicFramePr>
+            <a:graphic xmlns:a="http://schemas.openxmlformats.org/drawingml/2006/main">
+              <a:graphicData uri="http://schemas.openxmlformats.org/drawingml/2006/picture">
+                <pic:pic xmlns:pic="http://schemas.openxmlformats.org/drawingml/2006/picture">
+                  <pic:nvPicPr>
+                    <pic:cNvPr id="1" name=""/>
+                    <pic:cNvPicPr/>
+                  </pic:nvPicPr>
+                  <pic:blipFill>
+                    <a:blip r:embed="rId11"/>
+                    <a:stretch>
+                      <a:fillRect/>
+                    </a:stretch>
+                  </pic:blipFill>
+                  <pic:spPr>
+                    <a:xfrm>
+                      <a:off x="0" y="0"/>
+                      <a:ext cx="5943600" cy="3301365"/>
+                    </a:xfrm>
+                    <a:prstGeom prst="rect">
+                      <a:avLst/>
+                    </a:prstGeom>
+                  </pic:spPr>
+                </pic:pic>
+              </a:graphicData>
+            </a:graphic>
+          </wp:inline>
+        </w:drawing>
+      </w:r>
+    </w:p>
+    <w:p/>
+    <w:p>
+      <w:pPr>
+        <w:rPr>
+          <w:b/>
+          <w:sz w:val="28"/>
+          <w:u w:val="single"/>
+        </w:rPr>
+      </w:pPr>
+      <w:r>
+        <w:rPr>
+          <w:b/>
+          <w:sz w:val="28"/>
+          <w:u w:val="single"/>
+        </w:rPr>
+        <w:t>Configuration</w:t>
+      </w:r>
+    </w:p>
+    <w:p>
+      <w:pPr>
+        <w:rPr>
+          <w:sz w:val="24"/>
+        </w:rPr>
+      </w:pPr>
+      <w:proofErr w:type="spellStart"/>
+      <w:r>
+        <w:rPr>
+          <w:sz w:val="24"/>
+        </w:rPr>
+        <w:t>GetX</w:t>
+      </w:r>
+      <w:proofErr w:type="spellEnd"/>
+      <w:r>
+        <w:rPr>
+          <w:sz w:val="24"/>
+        </w:rPr>
+        <w:t xml:space="preserve"> provides something called Smart Management that lets us configure how dependencies behave in terms of memory management.</w:t>
+      </w:r>
+    </w:p>
+    <w:p>
+      <w:pPr>
+        <w:rPr>
+          <w:sz w:val="24"/>
+        </w:rPr>
+      </w:pPr>
+      <w:r>
+        <w:rPr>
+          <w:sz w:val="24"/>
+        </w:rPr>
+        <w:lastRenderedPageBreak/>
+        <w:drawing>
+          <wp:inline distT="0" distB="0" distL="0" distR="0" wp14:anchorId="74C0F727" wp14:editId="68FF4555">
+            <wp:extent cx="5943600" cy="1905635"/>
+            <wp:effectExtent l="0" t="0" r="0" b="0"/>
+            <wp:docPr id="9" name="Picture 9"/>
+            <wp:cNvGraphicFramePr>
+              <a:graphicFrameLocks xmlns:a="http://schemas.openxmlformats.org/drawingml/2006/main" noChangeAspect="1"/>
+            </wp:cNvGraphicFramePr>
+            <a:graphic xmlns:a="http://schemas.openxmlformats.org/drawingml/2006/main">
+              <a:graphicData uri="http://schemas.openxmlformats.org/drawingml/2006/picture">
+                <pic:pic xmlns:pic="http://schemas.openxmlformats.org/drawingml/2006/picture">
+                  <pic:nvPicPr>
+                    <pic:cNvPr id="1" name=""/>
+                    <pic:cNvPicPr/>
+                  </pic:nvPicPr>
+                  <pic:blipFill>
+                    <a:blip r:embed="rId12"/>
+                    <a:stretch>
+                      <a:fillRect/>
+                    </a:stretch>
+                  </pic:blipFill>
+                  <pic:spPr>
+                    <a:xfrm>
+                      <a:off x="0" y="0"/>
+                      <a:ext cx="5943600" cy="1905635"/>
+                    </a:xfrm>
+                    <a:prstGeom prst="rect">
+                      <a:avLst/>
+                    </a:prstGeom>
+                  </pic:spPr>
+                </pic:pic>
+              </a:graphicData>
+            </a:graphic>
+          </wp:inline>
+        </w:drawing>
+      </w:r>
+    </w:p>
+    <w:p>
+      <w:pPr>
+        <w:rPr>
+          <w:sz w:val="24"/>
+        </w:rPr>
+      </w:pPr>
+    </w:p>
+    <w:p>
+      <w:pPr>
+        <w:rPr>
+          <w:sz w:val="24"/>
+        </w:rPr>
+      </w:pPr>
+      <w:r>
+        <w:rPr>
+          <w:sz w:val="24"/>
+        </w:rPr>
+        <w:drawing>
+          <wp:inline distT="0" distB="0" distL="0" distR="0" wp14:anchorId="527207D6" wp14:editId="15BB44D4">
+            <wp:extent cx="5943600" cy="2767965"/>
+            <wp:effectExtent l="0" t="0" r="0" b="0"/>
+            <wp:docPr id="10" name="Picture 10"/>
+            <wp:cNvGraphicFramePr>
+              <a:graphicFrameLocks xmlns:a="http://schemas.openxmlformats.org/drawingml/2006/main" noChangeAspect="1"/>
+            </wp:cNvGraphicFramePr>
+            <a:graphic xmlns:a="http://schemas.openxmlformats.org/drawingml/2006/main">
+              <a:graphicData uri="http://schemas.openxmlformats.org/drawingml/2006/picture">
+                <pic:pic xmlns:pic="http://schemas.openxmlformats.org/drawingml/2006/picture">
+                  <pic:nvPicPr>
+                    <pic:cNvPr id="1" name=""/>
+                    <pic:cNvPicPr/>
+                  </pic:nvPicPr>
+                  <pic:blipFill>
+                    <a:blip r:embed="rId13"/>
+                    <a:stretch>
+                      <a:fillRect/>
+                    </a:stretch>
+                  </pic:blipFill>
+                  <pic:spPr>
+                    <a:xfrm>
+                      <a:off x="0" y="0"/>
+                      <a:ext cx="5943600" cy="2767965"/>
+                    </a:xfrm>
+                    <a:prstGeom prst="rect">
+                      <a:avLst/>
+                    </a:prstGeom>
+                  </pic:spPr>
+                </pic:pic>
+              </a:graphicData>
+            </a:graphic>
+          </wp:inline>
+        </w:drawing>
+      </w:r>
+    </w:p>
+    <w:p>
+      <w:pPr>
+        <w:rPr>
+          <w:sz w:val="24"/>
+        </w:rPr>
+      </w:pPr>
+    </w:p>
+    <w:p>
+      <w:pPr>
+        <w:rPr>
+          <w:sz w:val="24"/>
+        </w:rPr>
+      </w:pPr>
+      <w:r>
+        <w:rPr>
+          <w:sz w:val="24"/>
+        </w:rPr>
+        <w:lastRenderedPageBreak/>
+        <w:drawing>
+          <wp:inline distT="0" distB="0" distL="0" distR="0" wp14:anchorId="7BB818A6" wp14:editId="59259474">
+            <wp:extent cx="5943600" cy="3347085"/>
+            <wp:effectExtent l="0" t="0" r="0" b="5715"/>
+            <wp:docPr id="11" name="Picture 11"/>
+            <wp:cNvGraphicFramePr>
+              <a:graphicFrameLocks xmlns:a="http://schemas.openxmlformats.org/drawingml/2006/main" noChangeAspect="1"/>
+            </wp:cNvGraphicFramePr>
+            <a:graphic xmlns:a="http://schemas.openxmlformats.org/drawingml/2006/main">
+              <a:graphicData uri="http://schemas.openxmlformats.org/drawingml/2006/picture">
+                <pic:pic xmlns:pic="http://schemas.openxmlformats.org/drawingml/2006/picture">
+                  <pic:nvPicPr>
+                    <pic:cNvPr id="1" name=""/>
+                    <pic:cNvPicPr/>
+                  </pic:nvPicPr>
+                  <pic:blipFill>
+                    <a:blip r:embed="rId14"/>
+                    <a:stretch>
+                      <a:fillRect/>
+                    </a:stretch>
+                  </pic:blipFill>
+                  <pic:spPr>
+                    <a:xfrm>
+                      <a:off x="0" y="0"/>
+                      <a:ext cx="5943600" cy="3347085"/>
+                    </a:xfrm>
+                    <a:prstGeom prst="rect">
+                      <a:avLst/>
+                    </a:prstGeom>
+                  </pic:spPr>
+                </pic:pic>
+              </a:graphicData>
+            </a:graphic>
+          </wp:inline>
+        </w:drawing>
+      </w:r>
+    </w:p>
+    <w:p>
+      <w:pPr>
+        <w:rPr>
+          <w:sz w:val="24"/>
+        </w:rPr>
+      </w:pPr>
+      <w:r>
+        <w:rPr>
+          <w:sz w:val="24"/>
+        </w:rPr>
+        <w:drawing>
+          <wp:inline distT="0" distB="0" distL="0" distR="0" wp14:anchorId="6D1BB0AE" wp14:editId="38EFC1CC">
+            <wp:extent cx="5943600" cy="3354705"/>
+            <wp:effectExtent l="0" t="0" r="0" b="0"/>
+            <wp:docPr id="12" name="Picture 12"/>
+            <wp:cNvGraphicFramePr>
+              <a:graphicFrameLocks xmlns:a="http://schemas.openxmlformats.org/drawingml/2006/main" noChangeAspect="1"/>
+            </wp:cNvGraphicFramePr>
+            <a:graphic xmlns:a="http://schemas.openxmlformats.org/drawingml/2006/main">
+              <a:graphicData uri="http://schemas.openxmlformats.org/drawingml/2006/picture">
+                <pic:pic xmlns:pic="http://schemas.openxmlformats.org/drawingml/2006/picture">
+                  <pic:nvPicPr>
+                    <pic:cNvPr id="1" name=""/>
+                    <pic:cNvPicPr/>
+                  </pic:nvPicPr>
+                  <pic:blipFill>
+                    <a:blip r:embed="rId15"/>
+                    <a:stretch>
+                      <a:fillRect/>
+                    </a:stretch>
+                  </pic:blipFill>
+                  <pic:spPr>
+                    <a:xfrm>
+                      <a:off x="0" y="0"/>
+                      <a:ext cx="5943600" cy="3354705"/>
+                    </a:xfrm>
+                    <a:prstGeom prst="rect">
+                      <a:avLst/>
+                    </a:prstGeom>
+                  </pic:spPr>
+                </pic:pic>
+              </a:graphicData>
+            </a:graphic>
+          </wp:inline>
+        </w:drawing>
+      </w:r>
+    </w:p>
+    <w:p>
+      <w:pPr>
+        <w:rPr>
+          <w:sz w:val="24"/>
+        </w:rPr>
+      </w:pPr>
+    </w:p>
+    <w:p>
+      <w:pPr>
+        <w:rPr>
+          <w:sz w:val="24"/>
+        </w:rPr>
+      </w:pPr>
+      <w:r>
+        <w:rPr>
+          <w:sz w:val="24"/>
+        </w:rPr>
+        <w:lastRenderedPageBreak/>
+        <w:drawing>
+          <wp:inline distT="0" distB="0" distL="0" distR="0" wp14:anchorId="10D0DAAA" wp14:editId="23A77E6C">
+            <wp:extent cx="5943600" cy="3429635"/>
+            <wp:effectExtent l="0" t="0" r="0" b="0"/>
+            <wp:docPr id="13" name="Picture 13"/>
+            <wp:cNvGraphicFramePr>
+              <a:graphicFrameLocks xmlns:a="http://schemas.openxmlformats.org/drawingml/2006/main" noChangeAspect="1"/>
+            </wp:cNvGraphicFramePr>
+            <a:graphic xmlns:a="http://schemas.openxmlformats.org/drawingml/2006/main">
+              <a:graphicData uri="http://schemas.openxmlformats.org/drawingml/2006/picture">
+                <pic:pic xmlns:pic="http://schemas.openxmlformats.org/drawingml/2006/picture">
+                  <pic:nvPicPr>
+                    <pic:cNvPr id="1" name=""/>
+                    <pic:cNvPicPr/>
+                  </pic:nvPicPr>
+                  <pic:blipFill>
+                    <a:blip r:embed="rId16"/>
+                    <a:stretch>
+                      <a:fillRect/>
+                    </a:stretch>
+                  </pic:blipFill>
+                  <pic:spPr>
+                    <a:xfrm>
+                      <a:off x="0" y="0"/>
+                      <a:ext cx="5943600" cy="3429635"/>
+                    </a:xfrm>
+                    <a:prstGeom prst="rect">
+                      <a:avLst/>
+                    </a:prstGeom>
+                  </pic:spPr>
+                </pic:pic>
+              </a:graphicData>
+            </a:graphic>
+          </wp:inline>
+        </w:drawing>
+      </w:r>
+      <w:bookmarkStart w:id="0" w:name="_GoBack"/>
+      <w:bookmarkEnd w:id="0"/>
+    </w:p>
+    <w:p>
+      <w:pPr>
+        <w:rPr>
+          <w:sz w:val="24"/>
+        </w:rPr>
+      </w:pPr>
+    </w:p>
+    <w:p>
+      <w:pPr>
+        <w:rPr>
+          <w:sz w:val="24"/>
+        </w:rPr>
+      </w:pPr>
+    </w:p>
     <w:sectPr>
       <w:pgSz w:w="12240" w:h="15840"/>
       <w:pgMar w:top="1440" w:right="1440" w:bottom="1440" w:left="1440" w:header="720" w:footer="720" w:gutter="0"/>
@@ -1128,8 +1978,97 @@
 </file>
 
 <file path=word/numbering.xml><?xml version="1.0" encoding="utf-8"?>
-<w:numbering xmlns:wpc="http://schemas.microsoft.com/office/word/2010/wordprocessingCanvas" xmlns:cx="http://schemas.microsoft.com/office/drawing/2014/chartex" xmlns:cx1="http://schemas.microsoft.com/office/drawing/2015/9/8/chartex" xmlns:mc="http://schemas.openxmlformats.org/markup-compatibility/2006" xmlns:o="urn:schemas-microsoft-com:office:office" xmlns:r="http://schemas.openxmlformats.org/officeDocument/2006/relationships" xmlns:m="http://schemas.openxmlformats.org/officeDocument/2006/math" xmlns:v="urn:schemas-microsoft-com:vml" xmlns:wp14="http://schemas.microsoft.com/office/word/2010/wordprocessingDrawing" xmlns:wp="http://schemas.openxmlformats.org/drawingml/2006/wordprocessingDrawing" xmlns:w10="urn:schemas-microsoft-com:office:word" xmlns:w="http://schemas.openxmlformats.org/wordprocessingml/2006/main" xmlns:w14="http://schemas.microsoft.com/office/word/2010/wordml" xmlns:w15="http://schemas.microsoft.com/office/word/2012/wordml" xmlns:w16se="http://schemas.microsoft.com/office/word/2015/wordml/symex" xmlns:wpg="http://schemas.microsoft.com/office/word/2010/wordprocessingGroup" xmlns:wpi="http://schemas.microsoft.com/office/word/2010/wordprocessingInk" xmlns:wne="http://schemas.microsoft.com/office/word/2006/wordml" xmlns:wps="http://schemas.microsoft.com/office/word/2010/wordprocessingShape" mc:Ignorable="w14 w15 w16se wp14">
+<w:numbering xmlns:wpc="http://schemas.microsoft.com/office/word/2010/wordprocessingCanvas" xmlns:mc="http://schemas.openxmlformats.org/markup-compatibility/2006" xmlns:o="urn:schemas-microsoft-com:office:office" xmlns:r="http://schemas.openxmlformats.org/officeDocument/2006/relationships" xmlns:m="http://schemas.openxmlformats.org/officeDocument/2006/math" xmlns:v="urn:schemas-microsoft-com:vml" xmlns:wp14="http://schemas.microsoft.com/office/word/2010/wordprocessingDrawing" xmlns:wp="http://schemas.openxmlformats.org/drawingml/2006/wordprocessingDrawing" xmlns:w10="urn:schemas-microsoft-com:office:word" xmlns:w="http://schemas.openxmlformats.org/wordprocessingml/2006/main" xmlns:w14="http://schemas.microsoft.com/office/word/2010/wordml" xmlns:w15="http://schemas.microsoft.com/office/word/2012/wordml" xmlns:wpg="http://schemas.microsoft.com/office/word/2010/wordprocessingGroup" xmlns:wpi="http://schemas.microsoft.com/office/word/2010/wordprocessingInk" xmlns:wne="http://schemas.microsoft.com/office/word/2006/wordml" xmlns:wps="http://schemas.microsoft.com/office/word/2010/wordprocessingShape" mc:Ignorable="w14 w15 wp14">
   <w:abstractNum w:abstractNumId="0" w15:restartNumberingAfterBreak="0">
+    <w:nsid w:val="2B616F1C"/>
+    <w:multiLevelType w:val="hybridMultilevel"/>
+    <w:tmpl w:val="0094A10A"/>
+    <w:lvl w:ilvl="0" w:tplc="0409000F">
+      <w:start w:val="1"/>
+      <w:numFmt w:val="decimal"/>
+      <w:lvlText w:val="%1."/>
+      <w:lvlJc w:val="left"/>
+      <w:pPr>
+        <w:ind w:left="720" w:hanging="360"/>
+      </w:pPr>
+      <w:rPr>
+        <w:rFonts w:hint="default"/>
+      </w:rPr>
+    </w:lvl>
+    <w:lvl w:ilvl="1" w:tplc="04090019" w:tentative="1">
+      <w:start w:val="1"/>
+      <w:numFmt w:val="lowerLetter"/>
+      <w:lvlText w:val="%2."/>
+      <w:lvlJc w:val="left"/>
+      <w:pPr>
+        <w:ind w:left="1440" w:hanging="360"/>
+      </w:pPr>
+    </w:lvl>
+    <w:lvl w:ilvl="2" w:tplc="0409001B" w:tentative="1">
+      <w:start w:val="1"/>
+      <w:numFmt w:val="lowerRoman"/>
+      <w:lvlText w:val="%3."/>
+      <w:lvlJc w:val="right"/>
+      <w:pPr>
+        <w:ind w:left="2160" w:hanging="180"/>
+      </w:pPr>
+    </w:lvl>
+    <w:lvl w:ilvl="3" w:tplc="0409000F" w:tentative="1">
+      <w:start w:val="1"/>
+      <w:numFmt w:val="decimal"/>
+      <w:lvlText w:val="%4."/>
+      <w:lvlJc w:val="left"/>
+      <w:pPr>
+        <w:ind w:left="2880" w:hanging="360"/>
+      </w:pPr>
+    </w:lvl>
+    <w:lvl w:ilvl="4" w:tplc="04090019" w:tentative="1">
+      <w:start w:val="1"/>
+      <w:numFmt w:val="lowerLetter"/>
+      <w:lvlText w:val="%5."/>
+      <w:lvlJc w:val="left"/>
+      <w:pPr>
+        <w:ind w:left="3600" w:hanging="360"/>
+      </w:pPr>
+    </w:lvl>
+    <w:lvl w:ilvl="5" w:tplc="0409001B" w:tentative="1">
+      <w:start w:val="1"/>
+      <w:numFmt w:val="lowerRoman"/>
+      <w:lvlText w:val="%6."/>
+      <w:lvlJc w:val="right"/>
+      <w:pPr>
+        <w:ind w:left="4320" w:hanging="180"/>
+      </w:pPr>
+    </w:lvl>
+    <w:lvl w:ilvl="6" w:tplc="0409000F" w:tentative="1">
+      <w:start w:val="1"/>
+      <w:numFmt w:val="decimal"/>
+      <w:lvlText w:val="%7."/>
+      <w:lvlJc w:val="left"/>
+      <w:pPr>
+        <w:ind w:left="5040" w:hanging="360"/>
+      </w:pPr>
+    </w:lvl>
+    <w:lvl w:ilvl="7" w:tplc="04090019" w:tentative="1">
+      <w:start w:val="1"/>
+      <w:numFmt w:val="lowerLetter"/>
+      <w:lvlText w:val="%8."/>
+      <w:lvlJc w:val="left"/>
+      <w:pPr>
+        <w:ind w:left="5760" w:hanging="360"/>
+      </w:pPr>
+    </w:lvl>
+    <w:lvl w:ilvl="8" w:tplc="0409001B" w:tentative="1">
+      <w:start w:val="1"/>
+      <w:numFmt w:val="lowerRoman"/>
+      <w:lvlText w:val="%9."/>
+      <w:lvlJc w:val="right"/>
+      <w:pPr>
+        <w:ind w:left="6480" w:hanging="180"/>
+      </w:pPr>
+    </w:lvl>
+  </w:abstractNum>
+  <w:abstractNum w:abstractNumId="1" w15:restartNumberingAfterBreak="0">
     <w:nsid w:val="68456740"/>
     <w:multiLevelType w:val="hybridMultilevel"/>
     <w:tmpl w:val="C2327448"/>
@@ -1242,7 +2181,7 @@
       </w:rPr>
     </w:lvl>
   </w:abstractNum>
-  <w:abstractNum w:abstractNumId="1" w15:restartNumberingAfterBreak="0">
+  <w:abstractNum w:abstractNumId="2" w15:restartNumberingAfterBreak="0">
     <w:nsid w:val="6D7B4F3A"/>
     <w:multiLevelType w:val="hybridMultilevel"/>
     <w:tmpl w:val="B3542250"/>
@@ -1333,7 +2272,7 @@
       </w:pPr>
     </w:lvl>
   </w:abstractNum>
-  <w:abstractNum w:abstractNumId="2" w15:restartNumberingAfterBreak="0">
+  <w:abstractNum w:abstractNumId="3" w15:restartNumberingAfterBreak="0">
     <w:nsid w:val="715E7EC3"/>
     <w:multiLevelType w:val="hybridMultilevel"/>
     <w:tmpl w:val="4DB6B792"/>
@@ -1420,19 +2359,22 @@
     </w:lvl>
   </w:abstractNum>
   <w:num w:numId="1">
-    <w:abstractNumId w:val="0"/>
+    <w:abstractNumId w:val="1"/>
   </w:num>
   <w:num w:numId="2">
+    <w:abstractNumId w:val="3"/>
+  </w:num>
+  <w:num w:numId="3">
     <w:abstractNumId w:val="2"/>
   </w:num>
-  <w:num w:numId="3">
-    <w:abstractNumId w:val="1"/>
+  <w:num w:numId="4">
+    <w:abstractNumId w:val="0"/>
   </w:num>
 </w:numbering>
 </file>
 
 <file path=word/styles.xml><?xml version="1.0" encoding="utf-8"?>
-<w:styles xmlns:mc="http://schemas.openxmlformats.org/markup-compatibility/2006" xmlns:r="http://schemas.openxmlformats.org/officeDocument/2006/relationships" xmlns:w="http://schemas.openxmlformats.org/wordprocessingml/2006/main" xmlns:w14="http://schemas.microsoft.com/office/word/2010/wordml" xmlns:w15="http://schemas.microsoft.com/office/word/2012/wordml" xmlns:w16se="http://schemas.microsoft.com/office/word/2015/wordml/symex" mc:Ignorable="w14 w15 w16se">
+<w:styles xmlns:mc="http://schemas.openxmlformats.org/markup-compatibility/2006" xmlns:r="http://schemas.openxmlformats.org/officeDocument/2006/relationships" xmlns:w="http://schemas.openxmlformats.org/wordprocessingml/2006/main" xmlns:w14="http://schemas.microsoft.com/office/word/2010/wordml" xmlns:w15="http://schemas.microsoft.com/office/word/2012/wordml" mc:Ignorable="w14 w15">
   <w:docDefaults>
     <w:rPrDefault>
       <w:rPr>
@@ -1829,6 +2771,7 @@
   <w:style w:type="character" w:default="1" w:styleId="DefaultParagraphFont">
     <w:name w:val="Default Paragraph Font"/>
     <w:uiPriority w:val="1"/>
+    <w:semiHidden/>
     <w:unhideWhenUsed/>
   </w:style>
   <w:style w:type="table" w:default="1" w:styleId="TableNormal">

</xml_diff>

<commit_message>
Read Data Using Get Storage
</commit_message>
<xml_diff>
--- a/content.docx
+++ b/content.docx
@@ -1,6 +1,6 @@
 
 <file path=word/document.xml><?xml version="1.0" encoding="utf-8"?>
-<w:document xmlns:wpc="http://schemas.microsoft.com/office/word/2010/wordprocessingCanvas" xmlns:mc="http://schemas.openxmlformats.org/markup-compatibility/2006" xmlns:o="urn:schemas-microsoft-com:office:office" xmlns:r="http://schemas.openxmlformats.org/officeDocument/2006/relationships" xmlns:m="http://schemas.openxmlformats.org/officeDocument/2006/math" xmlns:v="urn:schemas-microsoft-com:vml" xmlns:wp14="http://schemas.microsoft.com/office/word/2010/wordprocessingDrawing" xmlns:wp="http://schemas.openxmlformats.org/drawingml/2006/wordprocessingDrawing" xmlns:w10="urn:schemas-microsoft-com:office:word" xmlns:w="http://schemas.openxmlformats.org/wordprocessingml/2006/main" xmlns:w14="http://schemas.microsoft.com/office/word/2010/wordml" xmlns:w15="http://schemas.microsoft.com/office/word/2012/wordml" xmlns:wpg="http://schemas.microsoft.com/office/word/2010/wordprocessingGroup" xmlns:wpi="http://schemas.microsoft.com/office/word/2010/wordprocessingInk" xmlns:wne="http://schemas.microsoft.com/office/word/2006/wordml" xmlns:wps="http://schemas.microsoft.com/office/word/2010/wordprocessingShape" mc:Ignorable="w14 w15 wp14">
+<w:document xmlns:wpc="http://schemas.microsoft.com/office/word/2010/wordprocessingCanvas" xmlns:cx="http://schemas.microsoft.com/office/drawing/2014/chartex" xmlns:cx1="http://schemas.microsoft.com/office/drawing/2015/9/8/chartex" xmlns:mc="http://schemas.openxmlformats.org/markup-compatibility/2006" xmlns:o="urn:schemas-microsoft-com:office:office" xmlns:r="http://schemas.openxmlformats.org/officeDocument/2006/relationships" xmlns:m="http://schemas.openxmlformats.org/officeDocument/2006/math" xmlns:v="urn:schemas-microsoft-com:vml" xmlns:wp14="http://schemas.microsoft.com/office/word/2010/wordprocessingDrawing" xmlns:wp="http://schemas.openxmlformats.org/drawingml/2006/wordprocessingDrawing" xmlns:w10="urn:schemas-microsoft-com:office:word" xmlns:w="http://schemas.openxmlformats.org/wordprocessingml/2006/main" xmlns:w14="http://schemas.microsoft.com/office/word/2010/wordml" xmlns:w15="http://schemas.microsoft.com/office/word/2012/wordml" xmlns:w16se="http://schemas.microsoft.com/office/word/2015/wordml/symex" xmlns:wpg="http://schemas.microsoft.com/office/word/2010/wordprocessingGroup" xmlns:wpi="http://schemas.microsoft.com/office/word/2010/wordprocessingInk" xmlns:wne="http://schemas.microsoft.com/office/word/2006/wordml" xmlns:wps="http://schemas.microsoft.com/office/word/2010/wordprocessingShape" mc:Ignorable="w14 w15 w16se wp14">
   <w:body>
     <w:p>
       <w:pPr>
@@ -1484,6 +1484,9 @@
     </w:p>
     <w:p>
       <w:r>
+        <w:rPr>
+          <w:noProof/>
+        </w:rPr>
         <w:drawing>
           <wp:inline distT="0" distB="0" distL="0" distR="0" wp14:anchorId="3A1FA3E7" wp14:editId="3B46B9AB">
             <wp:extent cx="4601217" cy="2610214"/>
@@ -1536,6 +1539,9 @@
     </w:p>
     <w:p>
       <w:r>
+        <w:rPr>
+          <w:noProof/>
+        </w:rPr>
         <w:drawing>
           <wp:inline distT="0" distB="0" distL="0" distR="0" wp14:anchorId="3861F594" wp14:editId="5925C948">
             <wp:extent cx="5943600" cy="3448050"/>
@@ -1575,6 +1581,9 @@
     </w:p>
     <w:p>
       <w:r>
+        <w:rPr>
+          <w:noProof/>
+        </w:rPr>
         <w:lastRenderedPageBreak/>
         <w:drawing>
           <wp:inline distT="0" distB="0" distL="0" distR="0" wp14:anchorId="2D162297" wp14:editId="4D1E1FA1">
@@ -1616,6 +1625,9 @@
     <w:p/>
     <w:p>
       <w:r>
+        <w:rPr>
+          <w:noProof/>
+        </w:rPr>
         <w:drawing>
           <wp:inline distT="0" distB="0" distL="0" distR="0" wp14:anchorId="536200AF" wp14:editId="7CDE99F8">
             <wp:extent cx="5943600" cy="3301365"/>
@@ -1700,6 +1712,7 @@
       </w:pPr>
       <w:r>
         <w:rPr>
+          <w:noProof/>
           <w:sz w:val="24"/>
         </w:rPr>
         <w:lastRenderedPageBreak/>
@@ -1755,6 +1768,7 @@
       </w:pPr>
       <w:r>
         <w:rPr>
+          <w:noProof/>
           <w:sz w:val="24"/>
         </w:rPr>
         <w:drawing>
@@ -1809,6 +1823,7 @@
       </w:pPr>
       <w:r>
         <w:rPr>
+          <w:noProof/>
           <w:sz w:val="24"/>
         </w:rPr>
         <w:lastRenderedPageBreak/>
@@ -1857,6 +1872,7 @@
       </w:pPr>
       <w:r>
         <w:rPr>
+          <w:noProof/>
           <w:sz w:val="24"/>
         </w:rPr>
         <w:drawing>
@@ -1911,6 +1927,7 @@
       </w:pPr>
       <w:r>
         <w:rPr>
+          <w:noProof/>
           <w:sz w:val="24"/>
         </w:rPr>
         <w:lastRenderedPageBreak/>
@@ -1950,6 +1967,36 @@
           </wp:inline>
         </w:drawing>
       </w:r>
+    </w:p>
+    <w:p>
+      <w:pPr>
+        <w:jc w:val="center"/>
+        <w:rPr>
+          <w:b/>
+          <w:bCs/>
+          <w:sz w:val="40"/>
+          <w:szCs w:val="36"/>
+          <w:u w:val="single"/>
+        </w:rPr>
+      </w:pPr>
+      <w:r>
+        <w:rPr>
+          <w:b/>
+          <w:bCs/>
+          <w:sz w:val="40"/>
+          <w:szCs w:val="36"/>
+          <w:u w:val="single"/>
+        </w:rPr>
+        <w:t>Read Data</w:t>
+      </w:r>
+    </w:p>
+    <w:p>
+      <w:pPr>
+        <w:jc w:val="center"/>
+        <w:rPr>
+          <w:sz w:val="24"/>
+        </w:rPr>
+      </w:pPr>
       <w:bookmarkStart w:id="0" w:name="_GoBack"/>
       <w:bookmarkEnd w:id="0"/>
     </w:p>
@@ -1959,13 +2006,216 @@
           <w:sz w:val="24"/>
         </w:rPr>
       </w:pPr>
-    </w:p>
-    <w:p>
-      <w:pPr>
-        <w:rPr>
-          <w:sz w:val="24"/>
-        </w:rPr>
-      </w:pPr>
+      <w:r>
+        <w:rPr>
+          <w:sz w:val="24"/>
+        </w:rPr>
+        <w:drawing>
+          <wp:inline distT="0" distB="0" distL="0" distR="0" wp14:anchorId="2FDD881D" wp14:editId="7333E6E3">
+            <wp:extent cx="5515745" cy="2943636"/>
+            <wp:effectExtent l="0" t="0" r="8890" b="9525"/>
+            <wp:docPr id="16" name="Picture 16"/>
+            <wp:cNvGraphicFramePr>
+              <a:graphicFrameLocks xmlns:a="http://schemas.openxmlformats.org/drawingml/2006/main" noChangeAspect="1"/>
+            </wp:cNvGraphicFramePr>
+            <a:graphic xmlns:a="http://schemas.openxmlformats.org/drawingml/2006/main">
+              <a:graphicData uri="http://schemas.openxmlformats.org/drawingml/2006/picture">
+                <pic:pic xmlns:pic="http://schemas.openxmlformats.org/drawingml/2006/picture">
+                  <pic:nvPicPr>
+                    <pic:cNvPr id="1" name=""/>
+                    <pic:cNvPicPr/>
+                  </pic:nvPicPr>
+                  <pic:blipFill>
+                    <a:blip r:embed="rId17"/>
+                    <a:stretch>
+                      <a:fillRect/>
+                    </a:stretch>
+                  </pic:blipFill>
+                  <pic:spPr>
+                    <a:xfrm>
+                      <a:off x="0" y="0"/>
+                      <a:ext cx="5515745" cy="2943636"/>
+                    </a:xfrm>
+                    <a:prstGeom prst="rect">
+                      <a:avLst/>
+                    </a:prstGeom>
+                  </pic:spPr>
+                </pic:pic>
+              </a:graphicData>
+            </a:graphic>
+          </wp:inline>
+        </w:drawing>
+      </w:r>
+    </w:p>
+    <w:p>
+      <w:pPr>
+        <w:rPr>
+          <w:sz w:val="24"/>
+        </w:rPr>
+      </w:pPr>
+    </w:p>
+    <w:p>
+      <w:pPr>
+        <w:rPr>
+          <w:sz w:val="24"/>
+        </w:rPr>
+      </w:pPr>
+      <w:r>
+        <w:rPr>
+          <w:sz w:val="24"/>
+        </w:rPr>
+        <w:lastRenderedPageBreak/>
+        <w:drawing>
+          <wp:inline distT="0" distB="0" distL="0" distR="0" wp14:anchorId="4D6F147F" wp14:editId="0A7277A9">
+            <wp:extent cx="5943600" cy="1958340"/>
+            <wp:effectExtent l="0" t="0" r="0" b="3810"/>
+            <wp:docPr id="14" name="Picture 14"/>
+            <wp:cNvGraphicFramePr>
+              <a:graphicFrameLocks xmlns:a="http://schemas.openxmlformats.org/drawingml/2006/main" noChangeAspect="1"/>
+            </wp:cNvGraphicFramePr>
+            <a:graphic xmlns:a="http://schemas.openxmlformats.org/drawingml/2006/main">
+              <a:graphicData uri="http://schemas.openxmlformats.org/drawingml/2006/picture">
+                <pic:pic xmlns:pic="http://schemas.openxmlformats.org/drawingml/2006/picture">
+                  <pic:nvPicPr>
+                    <pic:cNvPr id="1" name=""/>
+                    <pic:cNvPicPr/>
+                  </pic:nvPicPr>
+                  <pic:blipFill>
+                    <a:blip r:embed="rId18"/>
+                    <a:stretch>
+                      <a:fillRect/>
+                    </a:stretch>
+                  </pic:blipFill>
+                  <pic:spPr>
+                    <a:xfrm>
+                      <a:off x="0" y="0"/>
+                      <a:ext cx="5943600" cy="1958340"/>
+                    </a:xfrm>
+                    <a:prstGeom prst="rect">
+                      <a:avLst/>
+                    </a:prstGeom>
+                  </pic:spPr>
+                </pic:pic>
+              </a:graphicData>
+            </a:graphic>
+          </wp:inline>
+        </w:drawing>
+      </w:r>
+    </w:p>
+    <w:p>
+      <w:pPr>
+        <w:rPr>
+          <w:sz w:val="24"/>
+        </w:rPr>
+      </w:pPr>
+    </w:p>
+    <w:p>
+      <w:pPr>
+        <w:rPr>
+          <w:sz w:val="24"/>
+        </w:rPr>
+      </w:pPr>
+      <w:r>
+        <w:rPr>
+          <w:sz w:val="24"/>
+        </w:rPr>
+        <w:drawing>
+          <wp:inline distT="0" distB="0" distL="0" distR="0" wp14:anchorId="2D785C9B" wp14:editId="28230B66">
+            <wp:extent cx="5677692" cy="1438476"/>
+            <wp:effectExtent l="0" t="0" r="0" b="9525"/>
+            <wp:docPr id="15" name="Picture 15"/>
+            <wp:cNvGraphicFramePr>
+              <a:graphicFrameLocks xmlns:a="http://schemas.openxmlformats.org/drawingml/2006/main" noChangeAspect="1"/>
+            </wp:cNvGraphicFramePr>
+            <a:graphic xmlns:a="http://schemas.openxmlformats.org/drawingml/2006/main">
+              <a:graphicData uri="http://schemas.openxmlformats.org/drawingml/2006/picture">
+                <pic:pic xmlns:pic="http://schemas.openxmlformats.org/drawingml/2006/picture">
+                  <pic:nvPicPr>
+                    <pic:cNvPr id="1" name=""/>
+                    <pic:cNvPicPr/>
+                  </pic:nvPicPr>
+                  <pic:blipFill>
+                    <a:blip r:embed="rId19"/>
+                    <a:stretch>
+                      <a:fillRect/>
+                    </a:stretch>
+                  </pic:blipFill>
+                  <pic:spPr>
+                    <a:xfrm>
+                      <a:off x="0" y="0"/>
+                      <a:ext cx="5677692" cy="1438476"/>
+                    </a:xfrm>
+                    <a:prstGeom prst="rect">
+                      <a:avLst/>
+                    </a:prstGeom>
+                  </pic:spPr>
+                </pic:pic>
+              </a:graphicData>
+            </a:graphic>
+          </wp:inline>
+        </w:drawing>
+      </w:r>
+    </w:p>
+    <w:p>
+      <w:pPr>
+        <w:rPr>
+          <w:sz w:val="24"/>
+        </w:rPr>
+      </w:pPr>
+    </w:p>
+    <w:p>
+      <w:pPr>
+        <w:rPr>
+          <w:sz w:val="24"/>
+        </w:rPr>
+      </w:pPr>
+    </w:p>
+    <w:p>
+      <w:pPr>
+        <w:rPr>
+          <w:sz w:val="24"/>
+        </w:rPr>
+      </w:pPr>
+      <w:r>
+        <w:rPr>
+          <w:sz w:val="24"/>
+        </w:rPr>
+        <w:drawing>
+          <wp:inline distT="0" distB="0" distL="0" distR="0" wp14:anchorId="6BC5A410" wp14:editId="50728BF4">
+            <wp:extent cx="5943600" cy="3457575"/>
+            <wp:effectExtent l="0" t="0" r="0" b="9525"/>
+            <wp:docPr id="8" name="Picture 8"/>
+            <wp:cNvGraphicFramePr>
+              <a:graphicFrameLocks xmlns:a="http://schemas.openxmlformats.org/drawingml/2006/main" noChangeAspect="1"/>
+            </wp:cNvGraphicFramePr>
+            <a:graphic xmlns:a="http://schemas.openxmlformats.org/drawingml/2006/main">
+              <a:graphicData uri="http://schemas.openxmlformats.org/drawingml/2006/picture">
+                <pic:pic xmlns:pic="http://schemas.openxmlformats.org/drawingml/2006/picture">
+                  <pic:nvPicPr>
+                    <pic:cNvPr id="1" name=""/>
+                    <pic:cNvPicPr/>
+                  </pic:nvPicPr>
+                  <pic:blipFill>
+                    <a:blip r:embed="rId20"/>
+                    <a:stretch>
+                      <a:fillRect/>
+                    </a:stretch>
+                  </pic:blipFill>
+                  <pic:spPr>
+                    <a:xfrm>
+                      <a:off x="0" y="0"/>
+                      <a:ext cx="5943600" cy="3457575"/>
+                    </a:xfrm>
+                    <a:prstGeom prst="rect">
+                      <a:avLst/>
+                    </a:prstGeom>
+                  </pic:spPr>
+                </pic:pic>
+              </a:graphicData>
+            </a:graphic>
+          </wp:inline>
+        </w:drawing>
+      </w:r>
     </w:p>
     <w:sectPr>
       <w:pgSz w:w="12240" w:h="15840"/>
@@ -1978,7 +2228,7 @@
 </file>
 
 <file path=word/numbering.xml><?xml version="1.0" encoding="utf-8"?>
-<w:numbering xmlns:wpc="http://schemas.microsoft.com/office/word/2010/wordprocessingCanvas" xmlns:mc="http://schemas.openxmlformats.org/markup-compatibility/2006" xmlns:o="urn:schemas-microsoft-com:office:office" xmlns:r="http://schemas.openxmlformats.org/officeDocument/2006/relationships" xmlns:m="http://schemas.openxmlformats.org/officeDocument/2006/math" xmlns:v="urn:schemas-microsoft-com:vml" xmlns:wp14="http://schemas.microsoft.com/office/word/2010/wordprocessingDrawing" xmlns:wp="http://schemas.openxmlformats.org/drawingml/2006/wordprocessingDrawing" xmlns:w10="urn:schemas-microsoft-com:office:word" xmlns:w="http://schemas.openxmlformats.org/wordprocessingml/2006/main" xmlns:w14="http://schemas.microsoft.com/office/word/2010/wordml" xmlns:w15="http://schemas.microsoft.com/office/word/2012/wordml" xmlns:wpg="http://schemas.microsoft.com/office/word/2010/wordprocessingGroup" xmlns:wpi="http://schemas.microsoft.com/office/word/2010/wordprocessingInk" xmlns:wne="http://schemas.microsoft.com/office/word/2006/wordml" xmlns:wps="http://schemas.microsoft.com/office/word/2010/wordprocessingShape" mc:Ignorable="w14 w15 wp14">
+<w:numbering xmlns:wpc="http://schemas.microsoft.com/office/word/2010/wordprocessingCanvas" xmlns:cx="http://schemas.microsoft.com/office/drawing/2014/chartex" xmlns:cx1="http://schemas.microsoft.com/office/drawing/2015/9/8/chartex" xmlns:mc="http://schemas.openxmlformats.org/markup-compatibility/2006" xmlns:o="urn:schemas-microsoft-com:office:office" xmlns:r="http://schemas.openxmlformats.org/officeDocument/2006/relationships" xmlns:m="http://schemas.openxmlformats.org/officeDocument/2006/math" xmlns:v="urn:schemas-microsoft-com:vml" xmlns:wp14="http://schemas.microsoft.com/office/word/2010/wordprocessingDrawing" xmlns:wp="http://schemas.openxmlformats.org/drawingml/2006/wordprocessingDrawing" xmlns:w10="urn:schemas-microsoft-com:office:word" xmlns:w="http://schemas.openxmlformats.org/wordprocessingml/2006/main" xmlns:w14="http://schemas.microsoft.com/office/word/2010/wordml" xmlns:w15="http://schemas.microsoft.com/office/word/2012/wordml" xmlns:w16se="http://schemas.microsoft.com/office/word/2015/wordml/symex" xmlns:wpg="http://schemas.microsoft.com/office/word/2010/wordprocessingGroup" xmlns:wpi="http://schemas.microsoft.com/office/word/2010/wordprocessingInk" xmlns:wne="http://schemas.microsoft.com/office/word/2006/wordml" xmlns:wps="http://schemas.microsoft.com/office/word/2010/wordprocessingShape" mc:Ignorable="w14 w15 w16se wp14">
   <w:abstractNum w:abstractNumId="0" w15:restartNumberingAfterBreak="0">
     <w:nsid w:val="2B616F1C"/>
     <w:multiLevelType w:val="hybridMultilevel"/>
@@ -2374,7 +2624,7 @@
 </file>
 
 <file path=word/styles.xml><?xml version="1.0" encoding="utf-8"?>
-<w:styles xmlns:mc="http://schemas.openxmlformats.org/markup-compatibility/2006" xmlns:r="http://schemas.openxmlformats.org/officeDocument/2006/relationships" xmlns:w="http://schemas.openxmlformats.org/wordprocessingml/2006/main" xmlns:w14="http://schemas.microsoft.com/office/word/2010/wordml" xmlns:w15="http://schemas.microsoft.com/office/word/2012/wordml" mc:Ignorable="w14 w15">
+<w:styles xmlns:mc="http://schemas.openxmlformats.org/markup-compatibility/2006" xmlns:r="http://schemas.openxmlformats.org/officeDocument/2006/relationships" xmlns:w="http://schemas.openxmlformats.org/wordprocessingml/2006/main" xmlns:w14="http://schemas.microsoft.com/office/word/2010/wordml" xmlns:w15="http://schemas.microsoft.com/office/word/2012/wordml" xmlns:w16se="http://schemas.microsoft.com/office/word/2015/wordml/symex" mc:Ignorable="w14 w15 w16se">
   <w:docDefaults>
     <w:rPrDefault>
       <w:rPr>

</xml_diff>